<commit_message>
Lab 8 - Done ex.1, started ex.2
</commit_message>
<xml_diff>
--- a/Lab8/lab_08_2023_2024.docx
+++ b/Lab8/lab_08_2023_2024.docx
@@ -658,10 +658,10 @@
             <v:path o:extrusionok="f" gradientshapeok="t" o:connecttype="rect"/>
             <o:lock v:ext="edit" aspectratio="t"/>
           </v:shapetype>
-          <v:shape id="_x0000_i1025" type="#_x0000_t75" alt="" style="width:409.1pt;height:289pt;mso-width-percent:0;mso-height-percent:0;mso-width-percent:0;mso-height-percent:0" o:ole="">
+          <v:shape id="_x0000_i1025" type="#_x0000_t75" alt="" style="width:409.2pt;height:288.8pt;mso-width-percent:0;mso-height-percent:0;mso-width-percent:0;mso-height-percent:0" o:ole="">
             <v:imagedata r:id="rId7" o:title="" croptop="-207f" cropbottom="-2568f" cropleft="1738f" cropright="9406f"/>
           </v:shape>
-          <o:OLEObject Type="Embed" ProgID="PowerPoint.Show.12" ShapeID="_x0000_i1025" DrawAspect="Content" ObjectID="_1763325509" r:id="rId8"/>
+          <o:OLEObject Type="Embed" ProgID="PowerPoint.Show.12" ShapeID="_x0000_i1025" DrawAspect="Content" ObjectID="_1763371069" r:id="rId8"/>
         </w:object>
       </w:r>
     </w:p>
@@ -804,9 +804,22 @@
         <w:rPr>
           <w:sz w:val="23"/>
           <w:szCs w:val="23"/>
-          <w:lang w:val="en-GB"/>
-        </w:rPr>
-      </w:pPr>
+        </w:rPr>
+      </w:pPr>
+      <w:r>
+        <w:rPr>
+          <w:sz w:val="23"/>
+          <w:szCs w:val="23"/>
+        </w:rPr>
+        <w:t>Emulatore sw: non c’è bouncing effect dovuto ai contatti multipli dei pulsanti</w:t>
+      </w:r>
+      <w:r>
+        <w:rPr>
+          <w:sz w:val="23"/>
+          <w:szCs w:val="23"/>
+        </w:rPr>
+        <w:t>, quindi il clic su un pulsante causa una sola variazione di stato; con la scheda, possono capitare incrementi o decrementi utili per questo motivo.</w:t>
+      </w:r>
     </w:p>
     <w:p>
       <w:pPr>
@@ -909,7 +922,6 @@
           <w:szCs w:val="23"/>
           <w:lang w:val="en-GB"/>
         </w:rPr>
-        <w:lastRenderedPageBreak/>
         <w:t xml:space="preserve">Exercise </w:t>
       </w:r>
       <w:r>
@@ -1634,10 +1646,10 @@
           <w:lang w:val="en-GB"/>
         </w:rPr>
         <w:object w:dxaOrig="4805" w:dyaOrig="2699" w14:anchorId="257134DC">
-          <v:shape id="_x0000_i1026" type="#_x0000_t75" alt="" style="width:227.45pt;height:271.05pt;mso-width-percent:0;mso-height-percent:0;mso-width-percent:0;mso-height-percent:0" o:ole="">
+          <v:shape id="_x0000_i1026" type="#_x0000_t75" alt="" style="width:227.6pt;height:271.2pt;mso-width-percent:0;mso-height-percent:0;mso-width-percent:0;mso-height-percent:0" o:ole="">
             <v:imagedata r:id="rId9" o:title="" croptop="3595f" cropbottom="15777f" cropleft="11246f" cropright="32497f"/>
           </v:shape>
-          <o:OLEObject Type="Embed" ProgID="PowerPoint.Show.12" ShapeID="_x0000_i1026" DrawAspect="Content" ObjectID="_1763325510" r:id="rId10"/>
+          <o:OLEObject Type="Embed" ProgID="PowerPoint.Show.12" ShapeID="_x0000_i1026" DrawAspect="Content" ObjectID="_1763371070" r:id="rId10"/>
         </w:object>
       </w:r>
     </w:p>
@@ -2011,7 +2023,6 @@
           <w:rFonts w:eastAsia="Calibri"/>
           <w:lang w:val="en-GB" w:eastAsia="en-GB"/>
         </w:rPr>
-        <w:lastRenderedPageBreak/>
         <w:t>Q1: Describe how the stack structure is used by your project.</w:t>
       </w:r>
     </w:p>

</xml_diff>

<commit_message>
Lab 8 - Done ex.2
</commit_message>
<xml_diff>
--- a/Lab8/lab_08_2023_2024.docx
+++ b/Lab8/lab_08_2023_2024.docx
@@ -661,7 +661,7 @@
           <v:shape id="_x0000_i1025" type="#_x0000_t75" alt="" style="width:409.2pt;height:288.8pt;mso-width-percent:0;mso-height-percent:0;mso-width-percent:0;mso-height-percent:0" o:ole="">
             <v:imagedata r:id="rId7" o:title="" croptop="-207f" cropbottom="-2568f" cropleft="1738f" cropright="9406f"/>
           </v:shape>
-          <o:OLEObject Type="Embed" ProgID="PowerPoint.Show.12" ShapeID="_x0000_i1025" DrawAspect="Content" ObjectID="_1763371069" r:id="rId8"/>
+          <o:OLEObject Type="Embed" ProgID="PowerPoint.Show.12" ShapeID="_x0000_i1025" DrawAspect="Content" ObjectID="_1763566813" r:id="rId8"/>
         </w:object>
       </w:r>
     </w:p>
@@ -1649,7 +1649,7 @@
           <v:shape id="_x0000_i1026" type="#_x0000_t75" alt="" style="width:227.6pt;height:271.2pt;mso-width-percent:0;mso-height-percent:0;mso-width-percent:0;mso-height-percent:0" o:ole="">
             <v:imagedata r:id="rId9" o:title="" croptop="3595f" cropbottom="15777f" cropleft="11246f" cropright="32497f"/>
           </v:shape>
-          <o:OLEObject Type="Embed" ProgID="PowerPoint.Show.12" ShapeID="_x0000_i1026" DrawAspect="Content" ObjectID="_1763371070" r:id="rId10"/>
+          <o:OLEObject Type="Embed" ProgID="PowerPoint.Show.12" ShapeID="_x0000_i1026" DrawAspect="Content" ObjectID="_1763566814" r:id="rId10"/>
         </w:object>
       </w:r>
     </w:p>
@@ -2040,9 +2040,51 @@
         <w:jc w:val="both"/>
         <w:rPr>
           <w:rFonts w:eastAsia="Calibri"/>
-          <w:lang w:val="en-GB" w:eastAsia="en-GB"/>
-        </w:rPr>
-      </w:pPr>
+          <w:lang w:eastAsia="en-GB"/>
+        </w:rPr>
+      </w:pPr>
+      <w:r>
+        <w:rPr>
+          <w:rFonts w:eastAsia="Calibri"/>
+          <w:lang w:eastAsia="en-GB"/>
+        </w:rPr>
+        <w:t>P</w:t>
+      </w:r>
+      <w:r>
+        <w:rPr>
+          <w:rFonts w:eastAsia="Calibri"/>
+          <w:lang w:eastAsia="en-GB"/>
+        </w:rPr>
+        <w:t>SP</w:t>
+      </w:r>
+      <w:r>
+        <w:rPr>
+          <w:rFonts w:eastAsia="Calibri"/>
+          <w:lang w:eastAsia="en-GB"/>
+        </w:rPr>
+        <w:t xml:space="preserve">: usato </w:t>
+      </w:r>
+      <w:r>
+        <w:rPr>
+          <w:rFonts w:eastAsia="Calibri"/>
+          <w:lang w:eastAsia="en-GB"/>
+        </w:rPr>
+        <w:t>per passaggio dati (aree memoria) e risultati (n°byte copiati in caso di memcopy, nessuno altrimenti)</w:t>
+      </w:r>
+      <w:r>
+        <w:rPr>
+          <w:rFonts w:eastAsia="Calibri"/>
+          <w:lang w:eastAsia="en-GB"/>
+        </w:rPr>
+        <w:t>, link register e program counter</w:t>
+      </w:r>
+      <w:r>
+        <w:rPr>
+          <w:rFonts w:eastAsia="Calibri"/>
+          <w:lang w:eastAsia="en-GB"/>
+        </w:rPr>
+        <w:t xml:space="preserve"> tra procedura chiamante e SVC.</w:t>
+      </w:r>
     </w:p>
     <w:p>
       <w:pPr>
@@ -2058,9 +2100,30 @@
         <w:jc w:val="both"/>
         <w:rPr>
           <w:rFonts w:eastAsia="Calibri"/>
-          <w:lang w:val="en-GB" w:eastAsia="en-GB"/>
-        </w:rPr>
-      </w:pPr>
+          <w:lang w:eastAsia="en-GB"/>
+        </w:rPr>
+      </w:pPr>
+      <w:r>
+        <w:rPr>
+          <w:rFonts w:eastAsia="Calibri"/>
+          <w:lang w:eastAsia="en-GB"/>
+        </w:rPr>
+        <w:t>M</w:t>
+      </w:r>
+      <w:r>
+        <w:rPr>
+          <w:rFonts w:eastAsia="Calibri"/>
+          <w:lang w:eastAsia="en-GB"/>
+        </w:rPr>
+        <w:t>SP</w:t>
+      </w:r>
+      <w:r>
+        <w:rPr>
+          <w:rFonts w:eastAsia="Calibri"/>
+          <w:lang w:eastAsia="en-GB"/>
+        </w:rPr>
+        <w:t>: indicato nella SVC semplicemente come SP, usato per resettare il registro indicato, in caso di reset</w:t>
+      </w:r>
     </w:p>
     <w:p>
       <w:pPr>
@@ -2079,6 +2142,30 @@
           <w:lang w:val="en-GB" w:eastAsia="en-GB"/>
         </w:rPr>
       </w:pPr>
+      <w:r>
+        <w:rPr>
+          <w:rFonts w:eastAsia="Calibri"/>
+          <w:lang w:val="en-GB" w:eastAsia="en-GB"/>
+        </w:rPr>
+        <w:t xml:space="preserve">Q2: What need to be changed in the </w:t>
+      </w:r>
+      <w:r>
+        <w:rPr>
+          <w:rFonts w:ascii="Courier New" w:hAnsi="Courier New" w:cs="Courier New"/>
+          <w:color w:val="000000"/>
+          <w:sz w:val="23"/>
+          <w:szCs w:val="23"/>
+          <w:lang w:val="en-GB" w:bidi="ar-SA"/>
+        </w:rPr>
+        <w:t>SVC</w:t>
+      </w:r>
+      <w:r>
+        <w:rPr>
+          <w:rFonts w:eastAsia="Calibri"/>
+          <w:lang w:val="en-GB" w:eastAsia="en-GB"/>
+        </w:rPr>
+        <w:t xml:space="preserve"> handler if the access level of the caller is privileged? Please report code chunk that solves this request.</w:t>
+      </w:r>
     </w:p>
     <w:p>
       <w:pPr>
@@ -2094,9 +2181,16 @@
         <w:jc w:val="both"/>
         <w:rPr>
           <w:rFonts w:eastAsia="Calibri"/>
-          <w:lang w:val="en-GB" w:eastAsia="en-GB"/>
-        </w:rPr>
-      </w:pPr>
+          <w:lang w:eastAsia="en-GB"/>
+        </w:rPr>
+      </w:pPr>
+      <w:r>
+        <w:rPr>
+          <w:rFonts w:eastAsia="Calibri"/>
+          <w:lang w:eastAsia="en-GB"/>
+        </w:rPr>
+        <w:t>In tal caso, è necessario utilizzare un solo stack (MSP) per svolgere le funzioni in precedenza implementate con due stack distinti; il codice aggiuntivo riguarda la memorizzazione, nel registro R1, della base della porzione di stack, che precedentemente coincideva con il PSP:</w:t>
+      </w:r>
     </w:p>
     <w:p>
       <w:pPr>
@@ -2112,32 +2206,15 @@
         <w:jc w:val="both"/>
         <w:rPr>
           <w:rFonts w:eastAsia="Calibri"/>
-          <w:lang w:val="en-GB" w:eastAsia="en-GB"/>
-        </w:rPr>
-      </w:pPr>
-      <w:r>
-        <w:rPr>
-          <w:rFonts w:eastAsia="Calibri"/>
-          <w:lang w:val="en-GB" w:eastAsia="en-GB"/>
-        </w:rPr>
-        <w:t xml:space="preserve">Q2: What need to be changed in the </w:t>
-      </w:r>
-      <w:r>
-        <w:rPr>
-          <w:rFonts w:ascii="Courier New" w:hAnsi="Courier New" w:cs="Courier New"/>
-          <w:color w:val="000000"/>
-          <w:sz w:val="23"/>
-          <w:szCs w:val="23"/>
-          <w:lang w:val="en-GB" w:bidi="ar-SA"/>
-        </w:rPr>
-        <w:t>SVC</w:t>
-      </w:r>
-      <w:r>
-        <w:rPr>
-          <w:rFonts w:eastAsia="Calibri"/>
-          <w:lang w:val="en-GB" w:eastAsia="en-GB"/>
-        </w:rPr>
-        <w:t xml:space="preserve"> handler if the access level of the caller is privileged? Please report code chunk that solves this request.</w:t>
+          <w:lang w:eastAsia="en-GB"/>
+        </w:rPr>
+      </w:pPr>
+      <w:r>
+        <w:rPr>
+          <w:rFonts w:eastAsia="Calibri"/>
+          <w:lang w:eastAsia="en-GB"/>
+        </w:rPr>
+        <w:t>MRS R1, msp</w:t>
       </w:r>
     </w:p>
     <w:p>
@@ -2152,11 +2229,17 @@
         <w:autoSpaceDN w:val="0"/>
         <w:adjustRightInd w:val="0"/>
         <w:jc w:val="both"/>
-        <w:rPr>
-          <w:rFonts w:eastAsia="Calibri"/>
-          <w:lang w:val="en-GB" w:eastAsia="en-GB"/>
-        </w:rPr>
-      </w:pPr>
+      </w:pPr>
+      <w:r>
+        <w:rPr>
+          <w:rFonts w:eastAsia="Calibri"/>
+          <w:lang w:eastAsia="en-GB"/>
+        </w:rPr>
+        <w:t>in</w:t>
+      </w:r>
+      <w:r>
+        <w:t>serita prima della push dei registri all’inizio della SVC, per mantenere un puntatore alla base di tale porzione di stack, simulando il comportamento ottenuto con due stack distinti.</w:t>
+      </w:r>
     </w:p>
     <w:p>
       <w:pPr>
@@ -2175,6 +2258,13 @@
           <w:lang w:val="en-GB" w:eastAsia="en-GB"/>
         </w:rPr>
       </w:pPr>
+      <w:r>
+        <w:rPr>
+          <w:rFonts w:eastAsia="Calibri"/>
+          <w:lang w:val="en-GB" w:eastAsia="en-GB"/>
+        </w:rPr>
+        <w:t>Q3: Is the encoding of the SVC numbers complete? Please comment.</w:t>
+      </w:r>
     </w:p>
     <w:p>
       <w:pPr>
@@ -2190,106 +2280,16 @@
         <w:jc w:val="both"/>
         <w:rPr>
           <w:rFonts w:eastAsia="Calibri"/>
-          <w:lang w:val="en-GB" w:eastAsia="en-GB"/>
-        </w:rPr>
-      </w:pPr>
-    </w:p>
-    <w:p>
-      <w:pPr>
-        <w:pBdr>
-          <w:top w:val="single" w:sz="4" w:space="1" w:color="auto"/>
-          <w:left w:val="single" w:sz="4" w:space="4" w:color="auto"/>
-          <w:bottom w:val="single" w:sz="4" w:space="1" w:color="auto"/>
-          <w:right w:val="single" w:sz="4" w:space="4" w:color="auto"/>
-        </w:pBdr>
-        <w:autoSpaceDE w:val="0"/>
-        <w:autoSpaceDN w:val="0"/>
-        <w:adjustRightInd w:val="0"/>
-        <w:jc w:val="both"/>
-        <w:rPr>
-          <w:rFonts w:eastAsia="Calibri"/>
-          <w:lang w:val="en-GB" w:eastAsia="en-GB"/>
-        </w:rPr>
-      </w:pPr>
-    </w:p>
-    <w:p>
-      <w:pPr>
-        <w:pBdr>
-          <w:top w:val="single" w:sz="4" w:space="1" w:color="auto"/>
-          <w:left w:val="single" w:sz="4" w:space="4" w:color="auto"/>
-          <w:bottom w:val="single" w:sz="4" w:space="1" w:color="auto"/>
-          <w:right w:val="single" w:sz="4" w:space="4" w:color="auto"/>
-        </w:pBdr>
-        <w:autoSpaceDE w:val="0"/>
-        <w:autoSpaceDN w:val="0"/>
-        <w:adjustRightInd w:val="0"/>
-        <w:jc w:val="both"/>
-        <w:rPr>
-          <w:rFonts w:eastAsia="Calibri"/>
-          <w:lang w:val="en-GB" w:eastAsia="en-GB"/>
-        </w:rPr>
-      </w:pPr>
-      <w:r>
-        <w:rPr>
-          <w:rFonts w:eastAsia="Calibri"/>
-          <w:lang w:val="en-GB" w:eastAsia="en-GB"/>
-        </w:rPr>
-        <w:t>Q3: Is the encoding of the SVC numbers complete? Please comment.</w:t>
-      </w:r>
-    </w:p>
-    <w:p>
-      <w:pPr>
-        <w:pBdr>
-          <w:top w:val="single" w:sz="4" w:space="1" w:color="auto"/>
-          <w:left w:val="single" w:sz="4" w:space="4" w:color="auto"/>
-          <w:bottom w:val="single" w:sz="4" w:space="1" w:color="auto"/>
-          <w:right w:val="single" w:sz="4" w:space="4" w:color="auto"/>
-        </w:pBdr>
-        <w:autoSpaceDE w:val="0"/>
-        <w:autoSpaceDN w:val="0"/>
-        <w:adjustRightInd w:val="0"/>
-        <w:jc w:val="both"/>
-        <w:rPr>
-          <w:rFonts w:eastAsia="Calibri"/>
-          <w:lang w:val="en-GB" w:eastAsia="en-GB"/>
-        </w:rPr>
-      </w:pPr>
-    </w:p>
-    <w:p>
-      <w:pPr>
-        <w:pBdr>
-          <w:top w:val="single" w:sz="4" w:space="1" w:color="auto"/>
-          <w:left w:val="single" w:sz="4" w:space="4" w:color="auto"/>
-          <w:bottom w:val="single" w:sz="4" w:space="1" w:color="auto"/>
-          <w:right w:val="single" w:sz="4" w:space="4" w:color="auto"/>
-        </w:pBdr>
-        <w:autoSpaceDE w:val="0"/>
-        <w:autoSpaceDN w:val="0"/>
-        <w:adjustRightInd w:val="0"/>
-        <w:jc w:val="both"/>
-        <w:rPr>
-          <w:rFonts w:eastAsia="Calibri"/>
-          <w:lang w:val="en-GB" w:eastAsia="en-GB"/>
-        </w:rPr>
-      </w:pPr>
-    </w:p>
-    <w:p>
-      <w:pPr>
-        <w:pBdr>
-          <w:top w:val="single" w:sz="4" w:space="1" w:color="auto"/>
-          <w:left w:val="single" w:sz="4" w:space="4" w:color="auto"/>
-          <w:bottom w:val="single" w:sz="4" w:space="1" w:color="auto"/>
-          <w:right w:val="single" w:sz="4" w:space="4" w:color="auto"/>
-        </w:pBdr>
-        <w:autoSpaceDE w:val="0"/>
-        <w:autoSpaceDN w:val="0"/>
-        <w:adjustRightInd w:val="0"/>
-        <w:jc w:val="both"/>
-        <w:rPr>
-          <w:rFonts w:eastAsia="Calibri"/>
-          <w:lang w:val="en-GB" w:eastAsia="en-GB"/>
-        </w:rPr>
-      </w:pPr>
+          <w:lang w:eastAsia="en-GB"/>
+        </w:rPr>
+      </w:pPr>
+      <w:r>
+        <w:rPr>
+          <w:rFonts w:eastAsia="Calibri"/>
+          <w:lang w:eastAsia="en-GB"/>
+        </w:rPr>
+        <w:t xml:space="preserve">No, in quanto il campo immediato è un su 8 bit: di conseguenza, accetta valori interi nel range [0,255], mentre la SVC implementata non ricopre porzioni di tale intervallo. </w:t>
+      </w:r>
     </w:p>
     <w:p>
       <w:pPr>
@@ -3599,7 +3599,6 @@
   <w:style w:type="character" w:default="1" w:styleId="Carpredefinitoparagrafo">
     <w:name w:val="Default Paragraph Font"/>
     <w:uiPriority w:val="1"/>
-    <w:semiHidden/>
     <w:unhideWhenUsed/>
   </w:style>
   <w:style w:type="table" w:default="1" w:styleId="Tabellanormale">

</xml_diff>